<commit_message>
- Arreglando resumen de tesis - Agregando traduccion en guarani
</commit_message>
<xml_diff>
--- a/RESUMEN DE TESIS 2017_OrlandoCardozo.docx
+++ b/RESUMEN DE TESIS 2017_OrlandoCardozo.docx
@@ -89,8 +89,17 @@
           <w:sz w:val="22"/>
           <w:szCs w:val="20"/>
         </w:rPr>
-        <w:t>Ing. Hugo Sendoa</w:t>
-      </w:r>
+        <w:t xml:space="preserve">Ing. </w:t>
+      </w:r>
+      <w:r>
+        <w:rPr>
+          <w:sz w:val="22"/>
+          <w:szCs w:val="20"/>
+        </w:rPr>
+        <w:t>Gabriela Cuba</w:t>
+      </w:r>
+      <w:bookmarkStart w:id="0" w:name="_GoBack"/>
+      <w:bookmarkEnd w:id="0"/>
     </w:p>
     <w:p>
       <w:pPr>
@@ -147,30 +156,6 @@
           <w:highlight w:val="yellow"/>
         </w:rPr>
       </w:pPr>
-      <w:r>
-        <w:rPr>
-          <w:sz w:val="28"/>
-        </w:rPr>
-        <w:t xml:space="preserve">La presente investigación dará lugar al “Desarrollo de </w:t>
-      </w:r>
-      <w:r>
-        <w:rPr>
-          <w:sz w:val="28"/>
-        </w:rPr>
-        <w:t xml:space="preserve">una </w:t>
-      </w:r>
-      <w:r>
-        <w:rPr>
-          <w:sz w:val="28"/>
-        </w:rPr>
-        <w:t>Aplicación Web para la administración de Inmuebles</w:t>
-      </w:r>
-      <w:r>
-        <w:rPr>
-          <w:sz w:val="28"/>
-        </w:rPr>
-        <w:t>”</w:t>
-      </w:r>
     </w:p>
     <w:p>
       <w:pPr>
@@ -184,14 +169,6 @@
       <w:pPr>
         <w:rPr>
           <w:sz w:val="28"/>
-          <w:highlight w:val="yellow"/>
-        </w:rPr>
-      </w:pPr>
-    </w:p>
-    <w:p>
-      <w:pPr>
-        <w:rPr>
-          <w:sz w:val="28"/>
         </w:rPr>
       </w:pPr>
       <w:r>
@@ -335,7 +312,21 @@
         <w:rPr>
           <w:sz w:val="28"/>
         </w:rPr>
-        <w:t>investigación utilizada fu</w:t>
+        <w:t xml:space="preserve">investigación </w:t>
+      </w:r>
+      <w:proofErr w:type="gramStart"/>
+      <w:r>
+        <w:rPr>
+          <w:sz w:val="28"/>
+        </w:rPr>
+        <w:t>utilizada</w:t>
+      </w:r>
+      <w:proofErr w:type="gramEnd"/>
+      <w:r>
+        <w:rPr>
+          <w:sz w:val="28"/>
+        </w:rPr>
+        <w:t xml:space="preserve"> fu</w:t>
       </w:r>
       <w:r>
         <w:rPr>
@@ -392,11 +383,19 @@
         </w:rPr>
         <w:t xml:space="preserve">ó la metodología de desarrollo </w:t>
       </w:r>
-      <w:r>
-        <w:rPr>
-          <w:sz w:val="28"/>
-        </w:rPr>
-        <w:t>Kanban. E</w:t>
+      <w:proofErr w:type="spellStart"/>
+      <w:r>
+        <w:rPr>
+          <w:sz w:val="28"/>
+        </w:rPr>
+        <w:t>Kanban</w:t>
+      </w:r>
+      <w:proofErr w:type="spellEnd"/>
+      <w:r>
+        <w:rPr>
+          <w:sz w:val="28"/>
+        </w:rPr>
+        <w:t>. E</w:t>
       </w:r>
       <w:r>
         <w:rPr>
@@ -411,6 +410,7 @@
           <w:sz w:val="28"/>
         </w:rPr>
       </w:pPr>
+      <w:proofErr w:type="gramStart"/>
       <w:r>
         <w:rPr>
           <w:sz w:val="28"/>
@@ -423,7 +423,63 @@
           <w:sz w:val="28"/>
           <w:lang w:val="es-PY"/>
         </w:rPr>
-        <w:t xml:space="preserve">u framework "Ruby on Rails" </w:t>
+        <w:t>u</w:t>
+      </w:r>
+      <w:proofErr w:type="gramEnd"/>
+      <w:r>
+        <w:rPr>
+          <w:sz w:val="28"/>
+          <w:lang w:val="es-PY"/>
+        </w:rPr>
+        <w:t xml:space="preserve"> </w:t>
+      </w:r>
+      <w:proofErr w:type="spellStart"/>
+      <w:r>
+        <w:rPr>
+          <w:sz w:val="28"/>
+          <w:lang w:val="es-PY"/>
+        </w:rPr>
+        <w:t>framework</w:t>
+      </w:r>
+      <w:proofErr w:type="spellEnd"/>
+      <w:r>
+        <w:rPr>
+          <w:sz w:val="28"/>
+          <w:lang w:val="es-PY"/>
+        </w:rPr>
+        <w:t xml:space="preserve"> "Ruby </w:t>
+      </w:r>
+      <w:proofErr w:type="spellStart"/>
+      <w:r>
+        <w:rPr>
+          <w:sz w:val="28"/>
+          <w:lang w:val="es-PY"/>
+        </w:rPr>
+        <w:t>on</w:t>
+      </w:r>
+      <w:proofErr w:type="spellEnd"/>
+      <w:r>
+        <w:rPr>
+          <w:sz w:val="28"/>
+          <w:lang w:val="es-PY"/>
+        </w:rPr>
+        <w:t xml:space="preserve"> </w:t>
+      </w:r>
+      <w:proofErr w:type="spellStart"/>
+      <w:r>
+        <w:rPr>
+          <w:sz w:val="28"/>
+          <w:lang w:val="es-PY"/>
+        </w:rPr>
+        <w:t>Rails</w:t>
+      </w:r>
+      <w:proofErr w:type="spellEnd"/>
+      <w:r>
+        <w:rPr>
+          <w:sz w:val="28"/>
+          <w:lang w:val="es-PY"/>
+        </w:rPr>
+        <w:t xml:space="preserve">" </w:t>
       </w:r>
       <w:r>
         <w:rPr>
@@ -453,8 +509,16 @@
         <w:rPr>
           <w:sz w:val="28"/>
         </w:rPr>
-        <w:t xml:space="preserve"> MySQL</w:t>
-      </w:r>
+        <w:t xml:space="preserve"> </w:t>
+      </w:r>
+      <w:proofErr w:type="spellStart"/>
+      <w:r>
+        <w:rPr>
+          <w:sz w:val="28"/>
+        </w:rPr>
+        <w:t>MySQL</w:t>
+      </w:r>
+      <w:proofErr w:type="spellEnd"/>
       <w:r>
         <w:rPr>
           <w:sz w:val="28"/>
@@ -603,8 +667,6 @@
         </w:rPr>
         <w:t xml:space="preserve"> Administración, Web.</w:t>
       </w:r>
-      <w:bookmarkStart w:id="0" w:name="_GoBack"/>
-      <w:bookmarkEnd w:id="0"/>
     </w:p>
     <w:p>
       <w:pPr>
@@ -1474,7 +1536,7 @@
   <a:extraClrSchemeLst/>
   <a:extLst>
     <a:ext uri="{05A4C25C-085E-4340-85A3-A5531E510DB2}">
-      <thm15:themeFamily xmlns="" xmlns:thm15="http://schemas.microsoft.com/office/thememl/2012/main" name="Office Theme" id="{62F939B6-93AF-4DB8-9C6B-D6C7DFDC589F}" vid="{4A3C46E8-61CC-4603-A589-7422A47A8E4A}"/>
+      <thm15:themeFamily xmlns:thm15="http://schemas.microsoft.com/office/thememl/2012/main" xmlns="" name="Office Theme" id="{62F939B6-93AF-4DB8-9C6B-D6C7DFDC589F}" vid="{4A3C46E8-61CC-4603-A589-7422A47A8E4A}"/>
     </a:ext>
   </a:extLst>
 </a:theme>

</xml_diff>